<commit_message>
Added agile roles to documentation
</commit_message>
<xml_diff>
--- a/documentation.docx
+++ b/documentation.docx
@@ -9,8 +9,6 @@
           <w:lang w:val="nl-NL"/>
         </w:rPr>
       </w:pPr>
-      <w:bookmarkStart w:id="0" w:name="_GoBack"/>
-      <w:bookmarkEnd w:id="0"/>
       <w:r>
         <w:rPr>
           <w:lang w:val="nl-NL"/>
@@ -38,6 +36,16 @@
     </w:p>
     <w:sdt>
       <w:sdtPr>
+        <w:rPr>
+          <w:b w:val="0"/>
+          <w:bCs w:val="0"/>
+          <w:caps w:val="0"/>
+          <w:color w:val="auto"/>
+          <w:spacing w:val="0"/>
+          <w:sz w:val="20"/>
+          <w:szCs w:val="20"/>
+          <w:lang w:bidi="ar-SA"/>
+        </w:rPr>
         <w:id w:val="2116086063"/>
         <w:docPartObj>
           <w:docPartGallery w:val="Table of Contents"/>
@@ -46,13 +54,7 @@
       </w:sdtPr>
       <w:sdtEndPr>
         <w:rPr>
-          <w:caps w:val="0"/>
           <w:noProof/>
-          <w:color w:val="auto"/>
-          <w:spacing w:val="0"/>
-          <w:sz w:val="20"/>
-          <w:szCs w:val="20"/>
-          <w:lang w:bidi="ar-SA"/>
         </w:rPr>
       </w:sdtEndPr>
       <w:sdtContent>
@@ -66,59 +68,957 @@
         </w:p>
         <w:p>
           <w:pPr>
+            <w:pStyle w:val="TOC1"/>
+            <w:tabs>
+              <w:tab w:val="right" w:leader="dot" w:pos="9010"/>
+            </w:tabs>
+            <w:rPr>
+              <w:b w:val="0"/>
+              <w:noProof/>
+              <w:lang w:eastAsia="en-GB"/>
+            </w:rPr>
+          </w:pPr>
+          <w:r>
+            <w:rPr>
+              <w:b w:val="0"/>
+            </w:rPr>
+            <w:fldChar w:fldCharType="begin"/>
+          </w:r>
+          <w:r>
+            <w:instrText xml:space="preserve"> TOC \o "1-3" \h \z \u </w:instrText>
+          </w:r>
+          <w:r>
+            <w:rPr>
+              <w:b w:val="0"/>
+            </w:rPr>
+            <w:fldChar w:fldCharType="separate"/>
+          </w:r>
+          <w:hyperlink w:anchor="_Toc500163577" w:history="1">
+            <w:r>
+              <w:rPr>
+                <w:rStyle w:val="Hyperlink"/>
+                <w:noProof/>
+              </w:rPr>
+              <w:t>mOSCOW PRINCIPLE</w:t>
+            </w:r>
+            <w:r>
+              <w:rPr>
+                <w:noProof/>
+                <w:webHidden/>
+              </w:rPr>
+              <w:tab/>
+            </w:r>
+            <w:r>
+              <w:rPr>
+                <w:noProof/>
+                <w:webHidden/>
+              </w:rPr>
+              <w:fldChar w:fldCharType="begin"/>
+            </w:r>
+            <w:r>
+              <w:rPr>
+                <w:noProof/>
+                <w:webHidden/>
+              </w:rPr>
+              <w:instrText xml:space="preserve"> PAGEREF _Toc500163577 \h </w:instrText>
+            </w:r>
+            <w:r>
+              <w:rPr>
+                <w:noProof/>
+                <w:webHidden/>
+              </w:rPr>
+            </w:r>
+            <w:r>
+              <w:rPr>
+                <w:noProof/>
+                <w:webHidden/>
+              </w:rPr>
+              <w:fldChar w:fldCharType="separate"/>
+            </w:r>
+            <w:r>
+              <w:rPr>
+                <w:noProof/>
+                <w:webHidden/>
+              </w:rPr>
+              <w:t>3</w:t>
+            </w:r>
+            <w:r>
+              <w:rPr>
+                <w:noProof/>
+                <w:webHidden/>
+              </w:rPr>
+              <w:fldChar w:fldCharType="end"/>
+            </w:r>
+          </w:hyperlink>
+        </w:p>
+        <w:p>
+          <w:pPr>
+            <w:pStyle w:val="TOC2"/>
+            <w:tabs>
+              <w:tab w:val="right" w:leader="dot" w:pos="9010"/>
+            </w:tabs>
+            <w:rPr>
+              <w:b w:val="0"/>
+              <w:noProof/>
+              <w:sz w:val="24"/>
+              <w:szCs w:val="24"/>
+              <w:lang w:eastAsia="en-GB"/>
+            </w:rPr>
+          </w:pPr>
+          <w:hyperlink w:anchor="_Toc500163578" w:history="1">
+            <w:r>
+              <w:rPr>
+                <w:rStyle w:val="Hyperlink"/>
+                <w:noProof/>
+              </w:rPr>
+              <w:t>Must have</w:t>
+            </w:r>
+            <w:r>
+              <w:rPr>
+                <w:noProof/>
+                <w:webHidden/>
+              </w:rPr>
+              <w:tab/>
+            </w:r>
+            <w:r>
+              <w:rPr>
+                <w:noProof/>
+                <w:webHidden/>
+              </w:rPr>
+              <w:fldChar w:fldCharType="begin"/>
+            </w:r>
+            <w:r>
+              <w:rPr>
+                <w:noProof/>
+                <w:webHidden/>
+              </w:rPr>
+              <w:instrText xml:space="preserve"> PAGEREF _Toc500163578 \h </w:instrText>
+            </w:r>
+            <w:r>
+              <w:rPr>
+                <w:noProof/>
+                <w:webHidden/>
+              </w:rPr>
+            </w:r>
+            <w:r>
+              <w:rPr>
+                <w:noProof/>
+                <w:webHidden/>
+              </w:rPr>
+              <w:fldChar w:fldCharType="separate"/>
+            </w:r>
+            <w:r>
+              <w:rPr>
+                <w:noProof/>
+                <w:webHidden/>
+              </w:rPr>
+              <w:t>3</w:t>
+            </w:r>
+            <w:r>
+              <w:rPr>
+                <w:noProof/>
+                <w:webHidden/>
+              </w:rPr>
+              <w:fldChar w:fldCharType="end"/>
+            </w:r>
+          </w:hyperlink>
+        </w:p>
+        <w:p>
+          <w:pPr>
+            <w:pStyle w:val="TOC2"/>
+            <w:tabs>
+              <w:tab w:val="right" w:leader="dot" w:pos="9010"/>
+            </w:tabs>
+            <w:rPr>
+              <w:b w:val="0"/>
+              <w:noProof/>
+              <w:sz w:val="24"/>
+              <w:szCs w:val="24"/>
+              <w:lang w:eastAsia="en-GB"/>
+            </w:rPr>
+          </w:pPr>
+          <w:hyperlink w:anchor="_Toc500163579" w:history="1">
+            <w:r>
+              <w:rPr>
+                <w:rStyle w:val="Hyperlink"/>
+                <w:noProof/>
+              </w:rPr>
+              <w:t>Should have</w:t>
+            </w:r>
+            <w:r>
+              <w:rPr>
+                <w:noProof/>
+                <w:webHidden/>
+              </w:rPr>
+              <w:tab/>
+            </w:r>
+            <w:r>
+              <w:rPr>
+                <w:noProof/>
+                <w:webHidden/>
+              </w:rPr>
+              <w:fldChar w:fldCharType="begin"/>
+            </w:r>
+            <w:r>
+              <w:rPr>
+                <w:noProof/>
+                <w:webHidden/>
+              </w:rPr>
+              <w:instrText xml:space="preserve"> PAGEREF _Toc500163579 \h </w:instrText>
+            </w:r>
+            <w:r>
+              <w:rPr>
+                <w:noProof/>
+                <w:webHidden/>
+              </w:rPr>
+            </w:r>
+            <w:r>
+              <w:rPr>
+                <w:noProof/>
+                <w:webHidden/>
+              </w:rPr>
+              <w:fldChar w:fldCharType="separate"/>
+            </w:r>
+            <w:r>
+              <w:rPr>
+                <w:noProof/>
+                <w:webHidden/>
+              </w:rPr>
+              <w:t>3</w:t>
+            </w:r>
+            <w:r>
+              <w:rPr>
+                <w:noProof/>
+                <w:webHidden/>
+              </w:rPr>
+              <w:fldChar w:fldCharType="end"/>
+            </w:r>
+          </w:hyperlink>
+        </w:p>
+        <w:p>
+          <w:pPr>
+            <w:pStyle w:val="TOC2"/>
+            <w:tabs>
+              <w:tab w:val="right" w:leader="dot" w:pos="9010"/>
+            </w:tabs>
+            <w:rPr>
+              <w:b w:val="0"/>
+              <w:noProof/>
+              <w:sz w:val="24"/>
+              <w:szCs w:val="24"/>
+              <w:lang w:eastAsia="en-GB"/>
+            </w:rPr>
+          </w:pPr>
+          <w:hyperlink w:anchor="_Toc500163580" w:history="1">
+            <w:r>
+              <w:rPr>
+                <w:rStyle w:val="Hyperlink"/>
+                <w:noProof/>
+              </w:rPr>
+              <w:t>Could have</w:t>
+            </w:r>
+            <w:r>
+              <w:rPr>
+                <w:noProof/>
+                <w:webHidden/>
+              </w:rPr>
+              <w:tab/>
+            </w:r>
+            <w:r>
+              <w:rPr>
+                <w:noProof/>
+                <w:webHidden/>
+              </w:rPr>
+              <w:fldChar w:fldCharType="begin"/>
+            </w:r>
+            <w:r>
+              <w:rPr>
+                <w:noProof/>
+                <w:webHidden/>
+              </w:rPr>
+              <w:instrText xml:space="preserve"> PAGEREF _Toc500163580 \h </w:instrText>
+            </w:r>
+            <w:r>
+              <w:rPr>
+                <w:noProof/>
+                <w:webHidden/>
+              </w:rPr>
+            </w:r>
+            <w:r>
+              <w:rPr>
+                <w:noProof/>
+                <w:webHidden/>
+              </w:rPr>
+              <w:fldChar w:fldCharType="separate"/>
+            </w:r>
+            <w:r>
+              <w:rPr>
+                <w:noProof/>
+                <w:webHidden/>
+              </w:rPr>
+              <w:t>3</w:t>
+            </w:r>
+            <w:r>
+              <w:rPr>
+                <w:noProof/>
+                <w:webHidden/>
+              </w:rPr>
+              <w:fldChar w:fldCharType="end"/>
+            </w:r>
+          </w:hyperlink>
+        </w:p>
+        <w:p>
+          <w:pPr>
+            <w:pStyle w:val="TOC2"/>
+            <w:tabs>
+              <w:tab w:val="right" w:leader="dot" w:pos="9010"/>
+            </w:tabs>
+            <w:rPr>
+              <w:b w:val="0"/>
+              <w:noProof/>
+              <w:sz w:val="24"/>
+              <w:szCs w:val="24"/>
+              <w:lang w:eastAsia="en-GB"/>
+            </w:rPr>
+          </w:pPr>
+          <w:hyperlink w:anchor="_Toc500163581" w:history="1">
+            <w:r>
+              <w:rPr>
+                <w:rStyle w:val="Hyperlink"/>
+                <w:noProof/>
+              </w:rPr>
+              <w:t>Won’t have</w:t>
+            </w:r>
+            <w:r>
+              <w:rPr>
+                <w:noProof/>
+                <w:webHidden/>
+              </w:rPr>
+              <w:tab/>
+            </w:r>
+            <w:r>
+              <w:rPr>
+                <w:noProof/>
+                <w:webHidden/>
+              </w:rPr>
+              <w:fldChar w:fldCharType="begin"/>
+            </w:r>
+            <w:r>
+              <w:rPr>
+                <w:noProof/>
+                <w:webHidden/>
+              </w:rPr>
+              <w:instrText xml:space="preserve"> PAGEREF _Toc500163581 \h </w:instrText>
+            </w:r>
+            <w:r>
+              <w:rPr>
+                <w:noProof/>
+                <w:webHidden/>
+              </w:rPr>
+            </w:r>
+            <w:r>
+              <w:rPr>
+                <w:noProof/>
+                <w:webHidden/>
+              </w:rPr>
+              <w:fldChar w:fldCharType="separate"/>
+            </w:r>
+            <w:r>
+              <w:rPr>
+                <w:noProof/>
+                <w:webHidden/>
+              </w:rPr>
+              <w:t>3</w:t>
+            </w:r>
+            <w:r>
+              <w:rPr>
+                <w:noProof/>
+                <w:webHidden/>
+              </w:rPr>
+              <w:fldChar w:fldCharType="end"/>
+            </w:r>
+          </w:hyperlink>
+        </w:p>
+        <w:p>
+          <w:pPr>
+            <w:pStyle w:val="TOC1"/>
+            <w:tabs>
+              <w:tab w:val="right" w:leader="dot" w:pos="9010"/>
+            </w:tabs>
+            <w:rPr>
+              <w:b w:val="0"/>
+              <w:noProof/>
+              <w:lang w:eastAsia="en-GB"/>
+            </w:rPr>
+          </w:pPr>
+          <w:hyperlink w:anchor="_Toc500163582" w:history="1">
+            <w:r>
+              <w:rPr>
+                <w:rStyle w:val="Hyperlink"/>
+                <w:noProof/>
+              </w:rPr>
+              <w:t>Planning</w:t>
+            </w:r>
+            <w:r>
+              <w:rPr>
+                <w:noProof/>
+                <w:webHidden/>
+              </w:rPr>
+              <w:tab/>
+            </w:r>
+            <w:r>
+              <w:rPr>
+                <w:noProof/>
+                <w:webHidden/>
+              </w:rPr>
+              <w:fldChar w:fldCharType="begin"/>
+            </w:r>
+            <w:r>
+              <w:rPr>
+                <w:noProof/>
+                <w:webHidden/>
+              </w:rPr>
+              <w:instrText xml:space="preserve"> PAGEREF _Toc500163582 \h </w:instrText>
+            </w:r>
+            <w:r>
+              <w:rPr>
+                <w:noProof/>
+                <w:webHidden/>
+              </w:rPr>
+            </w:r>
+            <w:r>
+              <w:rPr>
+                <w:noProof/>
+                <w:webHidden/>
+              </w:rPr>
+              <w:fldChar w:fldCharType="separate"/>
+            </w:r>
+            <w:r>
+              <w:rPr>
+                <w:noProof/>
+                <w:webHidden/>
+              </w:rPr>
+              <w:t>4</w:t>
+            </w:r>
+            <w:r>
+              <w:rPr>
+                <w:noProof/>
+                <w:webHidden/>
+              </w:rPr>
+              <w:fldChar w:fldCharType="end"/>
+            </w:r>
+          </w:hyperlink>
+        </w:p>
+        <w:p>
+          <w:pPr>
+            <w:pStyle w:val="TOC2"/>
+            <w:tabs>
+              <w:tab w:val="right" w:leader="dot" w:pos="9010"/>
+            </w:tabs>
+            <w:rPr>
+              <w:b w:val="0"/>
+              <w:noProof/>
+              <w:sz w:val="24"/>
+              <w:szCs w:val="24"/>
+              <w:lang w:eastAsia="en-GB"/>
+            </w:rPr>
+          </w:pPr>
+          <w:hyperlink w:anchor="_Toc500163583" w:history="1">
+            <w:r>
+              <w:rPr>
+                <w:rStyle w:val="Hyperlink"/>
+                <w:noProof/>
+              </w:rPr>
+              <w:t>Week 1</w:t>
+            </w:r>
+            <w:r>
+              <w:rPr>
+                <w:noProof/>
+                <w:webHidden/>
+              </w:rPr>
+              <w:tab/>
+            </w:r>
+            <w:r>
+              <w:rPr>
+                <w:noProof/>
+                <w:webHidden/>
+              </w:rPr>
+              <w:fldChar w:fldCharType="begin"/>
+            </w:r>
+            <w:r>
+              <w:rPr>
+                <w:noProof/>
+                <w:webHidden/>
+              </w:rPr>
+              <w:instrText xml:space="preserve"> PAGEREF _Toc500163583 \h </w:instrText>
+            </w:r>
+            <w:r>
+              <w:rPr>
+                <w:noProof/>
+                <w:webHidden/>
+              </w:rPr>
+            </w:r>
+            <w:r>
+              <w:rPr>
+                <w:noProof/>
+                <w:webHidden/>
+              </w:rPr>
+              <w:fldChar w:fldCharType="separate"/>
+            </w:r>
+            <w:r>
+              <w:rPr>
+                <w:noProof/>
+                <w:webHidden/>
+              </w:rPr>
+              <w:t>4</w:t>
+            </w:r>
+            <w:r>
+              <w:rPr>
+                <w:noProof/>
+                <w:webHidden/>
+              </w:rPr>
+              <w:fldChar w:fldCharType="end"/>
+            </w:r>
+          </w:hyperlink>
+        </w:p>
+        <w:p>
+          <w:pPr>
+            <w:pStyle w:val="TOC2"/>
+            <w:tabs>
+              <w:tab w:val="right" w:leader="dot" w:pos="9010"/>
+            </w:tabs>
+            <w:rPr>
+              <w:b w:val="0"/>
+              <w:noProof/>
+              <w:sz w:val="24"/>
+              <w:szCs w:val="24"/>
+              <w:lang w:eastAsia="en-GB"/>
+            </w:rPr>
+          </w:pPr>
+          <w:hyperlink w:anchor="_Toc500163584" w:history="1">
+            <w:r>
+              <w:rPr>
+                <w:rStyle w:val="Hyperlink"/>
+                <w:noProof/>
+              </w:rPr>
+              <w:t>Week 2</w:t>
+            </w:r>
+            <w:r>
+              <w:rPr>
+                <w:noProof/>
+                <w:webHidden/>
+              </w:rPr>
+              <w:tab/>
+            </w:r>
+            <w:r>
+              <w:rPr>
+                <w:noProof/>
+                <w:webHidden/>
+              </w:rPr>
+              <w:fldChar w:fldCharType="begin"/>
+            </w:r>
+            <w:r>
+              <w:rPr>
+                <w:noProof/>
+                <w:webHidden/>
+              </w:rPr>
+              <w:instrText xml:space="preserve"> PAGEREF _Toc500163584 \h </w:instrText>
+            </w:r>
+            <w:r>
+              <w:rPr>
+                <w:noProof/>
+                <w:webHidden/>
+              </w:rPr>
+            </w:r>
+            <w:r>
+              <w:rPr>
+                <w:noProof/>
+                <w:webHidden/>
+              </w:rPr>
+              <w:fldChar w:fldCharType="separate"/>
+            </w:r>
+            <w:r>
+              <w:rPr>
+                <w:noProof/>
+                <w:webHidden/>
+              </w:rPr>
+              <w:t>4</w:t>
+            </w:r>
+            <w:r>
+              <w:rPr>
+                <w:noProof/>
+                <w:webHidden/>
+              </w:rPr>
+              <w:fldChar w:fldCharType="end"/>
+            </w:r>
+          </w:hyperlink>
+        </w:p>
+        <w:p>
+          <w:pPr>
+            <w:pStyle w:val="TOC2"/>
+            <w:tabs>
+              <w:tab w:val="right" w:leader="dot" w:pos="9010"/>
+            </w:tabs>
+            <w:rPr>
+              <w:b w:val="0"/>
+              <w:noProof/>
+              <w:sz w:val="24"/>
+              <w:szCs w:val="24"/>
+              <w:lang w:eastAsia="en-GB"/>
+            </w:rPr>
+          </w:pPr>
+          <w:hyperlink w:anchor="_Toc500163585" w:history="1">
+            <w:r>
+              <w:rPr>
+                <w:rStyle w:val="Hyperlink"/>
+                <w:noProof/>
+              </w:rPr>
+              <w:t>Week 3</w:t>
+            </w:r>
+            <w:r>
+              <w:rPr>
+                <w:noProof/>
+                <w:webHidden/>
+              </w:rPr>
+              <w:tab/>
+            </w:r>
+            <w:r>
+              <w:rPr>
+                <w:noProof/>
+                <w:webHidden/>
+              </w:rPr>
+              <w:fldChar w:fldCharType="begin"/>
+            </w:r>
+            <w:r>
+              <w:rPr>
+                <w:noProof/>
+                <w:webHidden/>
+              </w:rPr>
+              <w:instrText xml:space="preserve"> PAGEREF _Toc500163585 \h </w:instrText>
+            </w:r>
+            <w:r>
+              <w:rPr>
+                <w:noProof/>
+                <w:webHidden/>
+              </w:rPr>
+            </w:r>
+            <w:r>
+              <w:rPr>
+                <w:noProof/>
+                <w:webHidden/>
+              </w:rPr>
+              <w:fldChar w:fldCharType="separate"/>
+            </w:r>
+            <w:r>
+              <w:rPr>
+                <w:noProof/>
+                <w:webHidden/>
+              </w:rPr>
+              <w:t>4</w:t>
+            </w:r>
+            <w:r>
+              <w:rPr>
+                <w:noProof/>
+                <w:webHidden/>
+              </w:rPr>
+              <w:fldChar w:fldCharType="end"/>
+            </w:r>
+          </w:hyperlink>
+        </w:p>
+        <w:p>
+          <w:pPr>
+            <w:pStyle w:val="TOC2"/>
+            <w:tabs>
+              <w:tab w:val="right" w:leader="dot" w:pos="9010"/>
+            </w:tabs>
+            <w:rPr>
+              <w:b w:val="0"/>
+              <w:noProof/>
+              <w:sz w:val="24"/>
+              <w:szCs w:val="24"/>
+              <w:lang w:eastAsia="en-GB"/>
+            </w:rPr>
+          </w:pPr>
+          <w:hyperlink w:anchor="_Toc500163586" w:history="1">
+            <w:r>
+              <w:rPr>
+                <w:rStyle w:val="Hyperlink"/>
+                <w:noProof/>
+              </w:rPr>
+              <w:t>Week 4</w:t>
+            </w:r>
+            <w:r>
+              <w:rPr>
+                <w:noProof/>
+                <w:webHidden/>
+              </w:rPr>
+              <w:tab/>
+            </w:r>
+            <w:r>
+              <w:rPr>
+                <w:noProof/>
+                <w:webHidden/>
+              </w:rPr>
+              <w:fldChar w:fldCharType="begin"/>
+            </w:r>
+            <w:r>
+              <w:rPr>
+                <w:noProof/>
+                <w:webHidden/>
+              </w:rPr>
+              <w:instrText xml:space="preserve"> PAGEREF _Toc500163586 \h </w:instrText>
+            </w:r>
+            <w:r>
+              <w:rPr>
+                <w:noProof/>
+                <w:webHidden/>
+              </w:rPr>
+            </w:r>
+            <w:r>
+              <w:rPr>
+                <w:noProof/>
+                <w:webHidden/>
+              </w:rPr>
+              <w:fldChar w:fldCharType="separate"/>
+            </w:r>
+            <w:r>
+              <w:rPr>
+                <w:noProof/>
+                <w:webHidden/>
+              </w:rPr>
+              <w:t>4</w:t>
+            </w:r>
+            <w:r>
+              <w:rPr>
+                <w:noProof/>
+                <w:webHidden/>
+              </w:rPr>
+              <w:fldChar w:fldCharType="end"/>
+            </w:r>
+          </w:hyperlink>
+        </w:p>
+        <w:p>
+          <w:pPr>
+            <w:pStyle w:val="TOC3"/>
+            <w:tabs>
+              <w:tab w:val="right" w:leader="dot" w:pos="9010"/>
+            </w:tabs>
+            <w:rPr>
+              <w:noProof/>
+              <w:sz w:val="24"/>
+              <w:szCs w:val="24"/>
+              <w:lang w:eastAsia="en-GB"/>
+            </w:rPr>
+          </w:pPr>
+          <w:hyperlink w:anchor="_Toc500163587" w:history="1">
+            <w:r>
+              <w:rPr>
+                <w:rStyle w:val="Hyperlink"/>
+                <w:noProof/>
+              </w:rPr>
+              <w:t>Graphical</w:t>
+            </w:r>
+            <w:r>
+              <w:rPr>
+                <w:noProof/>
+                <w:webHidden/>
+              </w:rPr>
+              <w:tab/>
+            </w:r>
+            <w:r>
+              <w:rPr>
+                <w:noProof/>
+                <w:webHidden/>
+              </w:rPr>
+              <w:fldChar w:fldCharType="begin"/>
+            </w:r>
+            <w:r>
+              <w:rPr>
+                <w:noProof/>
+                <w:webHidden/>
+              </w:rPr>
+              <w:instrText xml:space="preserve"> PAGEREF _Toc500163587 \h </w:instrText>
+            </w:r>
+            <w:r>
+              <w:rPr>
+                <w:noProof/>
+                <w:webHidden/>
+              </w:rPr>
+            </w:r>
+            <w:r>
+              <w:rPr>
+                <w:noProof/>
+                <w:webHidden/>
+              </w:rPr>
+              <w:fldChar w:fldCharType="separate"/>
+            </w:r>
+            <w:r>
+              <w:rPr>
+                <w:noProof/>
+                <w:webHidden/>
+              </w:rPr>
+              <w:t>4</w:t>
+            </w:r>
+            <w:r>
+              <w:rPr>
+                <w:noProof/>
+                <w:webHidden/>
+              </w:rPr>
+              <w:fldChar w:fldCharType="end"/>
+            </w:r>
+          </w:hyperlink>
+        </w:p>
+        <w:p>
+          <w:pPr>
+            <w:pStyle w:val="TOC3"/>
+            <w:tabs>
+              <w:tab w:val="right" w:leader="dot" w:pos="9010"/>
+            </w:tabs>
+            <w:rPr>
+              <w:noProof/>
+              <w:sz w:val="24"/>
+              <w:szCs w:val="24"/>
+              <w:lang w:eastAsia="en-GB"/>
+            </w:rPr>
+          </w:pPr>
+          <w:hyperlink w:anchor="_Toc500163588" w:history="1">
+            <w:r>
+              <w:rPr>
+                <w:rStyle w:val="Hyperlink"/>
+                <w:noProof/>
+              </w:rPr>
+              <w:t>Technical</w:t>
+            </w:r>
+            <w:r>
+              <w:rPr>
+                <w:noProof/>
+                <w:webHidden/>
+              </w:rPr>
+              <w:tab/>
+            </w:r>
+            <w:r>
+              <w:rPr>
+                <w:noProof/>
+                <w:webHidden/>
+              </w:rPr>
+              <w:fldChar w:fldCharType="begin"/>
+            </w:r>
+            <w:r>
+              <w:rPr>
+                <w:noProof/>
+                <w:webHidden/>
+              </w:rPr>
+              <w:instrText xml:space="preserve"> PAGEREF _Toc500163588 \h </w:instrText>
+            </w:r>
+            <w:r>
+              <w:rPr>
+                <w:noProof/>
+                <w:webHidden/>
+              </w:rPr>
+            </w:r>
+            <w:r>
+              <w:rPr>
+                <w:noProof/>
+                <w:webHidden/>
+              </w:rPr>
+              <w:fldChar w:fldCharType="separate"/>
+            </w:r>
+            <w:r>
+              <w:rPr>
+                <w:noProof/>
+                <w:webHidden/>
+              </w:rPr>
+              <w:t>4</w:t>
+            </w:r>
+            <w:r>
+              <w:rPr>
+                <w:noProof/>
+                <w:webHidden/>
+              </w:rPr>
+              <w:fldChar w:fldCharType="end"/>
+            </w:r>
+          </w:hyperlink>
+        </w:p>
+        <w:p>
+          <w:pPr>
+            <w:pStyle w:val="TOC2"/>
+            <w:tabs>
+              <w:tab w:val="right" w:leader="dot" w:pos="9010"/>
+            </w:tabs>
+            <w:rPr>
+              <w:b w:val="0"/>
+              <w:noProof/>
+              <w:sz w:val="24"/>
+              <w:szCs w:val="24"/>
+              <w:lang w:eastAsia="en-GB"/>
+            </w:rPr>
+          </w:pPr>
+          <w:hyperlink w:anchor="_Toc500163589" w:history="1">
+            <w:r>
+              <w:rPr>
+                <w:rStyle w:val="Hyperlink"/>
+                <w:noProof/>
+              </w:rPr>
+              <w:t>Week 5</w:t>
+            </w:r>
+            <w:r>
+              <w:rPr>
+                <w:noProof/>
+                <w:webHidden/>
+              </w:rPr>
+              <w:tab/>
+            </w:r>
+            <w:r>
+              <w:rPr>
+                <w:noProof/>
+                <w:webHidden/>
+              </w:rPr>
+              <w:fldChar w:fldCharType="begin"/>
+            </w:r>
+            <w:r>
+              <w:rPr>
+                <w:noProof/>
+                <w:webHidden/>
+              </w:rPr>
+              <w:instrText xml:space="preserve"> PAGEREF _Toc500163589 \h </w:instrText>
+            </w:r>
+            <w:r>
+              <w:rPr>
+                <w:noProof/>
+                <w:webHidden/>
+              </w:rPr>
+            </w:r>
+            <w:r>
+              <w:rPr>
+                <w:noProof/>
+                <w:webHidden/>
+              </w:rPr>
+              <w:fldChar w:fldCharType="separate"/>
+            </w:r>
+            <w:r>
+              <w:rPr>
+                <w:noProof/>
+                <w:webHidden/>
+              </w:rPr>
+              <w:t>4</w:t>
+            </w:r>
+            <w:r>
+              <w:rPr>
+                <w:noProof/>
+                <w:webHidden/>
+              </w:rPr>
+              <w:fldChar w:fldCharType="end"/>
+            </w:r>
+          </w:hyperlink>
+        </w:p>
+        <w:p>
+          <w:pPr>
             <w:rPr>
               <w:b/>
               <w:bCs/>
               <w:noProof/>
             </w:rPr>
           </w:pPr>
-          <w:r>
-            <w:fldChar w:fldCharType="begin"/>
-          </w:r>
-          <w:r>
-            <w:instrText xml:space="preserve"> TOC \o "1-3" \h \z \u </w:instrText>
-          </w:r>
-          <w:r>
-            <w:fldChar w:fldCharType="separate"/>
-          </w:r>
-          <w:r>
-            <w:rPr>
-              <w:b/>
-              <w:bCs/>
-              <w:noProof/>
-              <w:lang w:val="en-US"/>
-            </w:rPr>
-            <w:t>No headings found.</w:t>
-          </w:r>
-          <w:r>
-            <w:rPr>
-              <w:bCs/>
-              <w:noProof/>
-              <w:lang w:val="en-US"/>
-            </w:rPr>
-            <w:br/>
-            <w:t xml:space="preserve">This is an automatic table of contents. To use it, apply heading styles (on the Home tab) to the text that goes in your table of contents, and then update this table.
-</w:t>
-          </w:r>
-          <w:r>
-            <w:rPr>
-              <w:bCs/>
-              <w:noProof/>
-              <w:lang w:val="en-US"/>
-            </w:rPr>
-            <w:cr/>
-            <w:t xml:space="preserve">
-</w:t>
-          </w:r>
-          <w:r>
-            <w:rPr>
-              <w:bCs/>
-              <w:noProof/>
-              <w:lang w:val="en-US"/>
-            </w:rPr>
-            <w:cr/>
-            <w:t>If you want to type your own entries, use a manual table of contents (in the same menu as the automatic one).</w:t>
-          </w:r>
           <w:r>
             <w:rPr>
               <w:b/>
@@ -154,20 +1054,24 @@
           <w:noProof/>
         </w:rPr>
       </w:pPr>
+      <w:bookmarkStart w:id="0" w:name="_Toc500163577"/>
       <w:r>
         <w:rPr>
           <w:noProof/>
         </w:rPr>
         <w:t>mOSCOW PRINCIPLE</w:t>
       </w:r>
+      <w:bookmarkEnd w:id="0"/>
     </w:p>
     <w:p>
       <w:pPr>
         <w:pStyle w:val="Heading2"/>
       </w:pPr>
+      <w:bookmarkStart w:id="1" w:name="_Toc500163578"/>
       <w:r>
         <w:t>Must have</w:t>
       </w:r>
+      <w:bookmarkEnd w:id="1"/>
     </w:p>
     <w:p>
       <w:pPr>
@@ -275,9 +1179,11 @@
       <w:pPr>
         <w:pStyle w:val="Heading2"/>
       </w:pPr>
+      <w:bookmarkStart w:id="2" w:name="_Toc500163579"/>
       <w:r>
         <w:t>Should have</w:t>
       </w:r>
+      <w:bookmarkEnd w:id="2"/>
     </w:p>
     <w:p>
       <w:pPr>
@@ -343,9 +1249,11 @@
       <w:pPr>
         <w:pStyle w:val="Heading2"/>
       </w:pPr>
-      <w:r>
-        <w:t>cOULD HAVE</w:t>
-      </w:r>
+      <w:bookmarkStart w:id="3" w:name="_Toc500163580"/>
+      <w:r>
+        <w:t>Could have</w:t>
+      </w:r>
+      <w:bookmarkEnd w:id="3"/>
     </w:p>
     <w:p>
       <w:pPr>
@@ -411,9 +1319,11 @@
       <w:pPr>
         <w:pStyle w:val="Heading2"/>
       </w:pPr>
-      <w:r>
-        <w:t>woN’T HAVE</w:t>
-      </w:r>
+      <w:bookmarkStart w:id="4" w:name="_Toc500163581"/>
+      <w:r>
+        <w:t>Won’t have</w:t>
+      </w:r>
+      <w:bookmarkEnd w:id="4"/>
     </w:p>
     <w:p>
       <w:r>
@@ -424,20 +1334,24 @@
       <w:pPr>
         <w:pStyle w:val="Heading1"/>
       </w:pPr>
+      <w:bookmarkStart w:id="5" w:name="_Toc500163582"/>
       <w:r>
         <w:t>Planning</w:t>
       </w:r>
+      <w:bookmarkEnd w:id="5"/>
     </w:p>
     <w:p>
       <w:pPr>
         <w:pStyle w:val="Heading2"/>
       </w:pPr>
+      <w:bookmarkStart w:id="6" w:name="_Toc500163583"/>
       <w:r>
         <w:t>Week</w:t>
       </w:r>
       <w:r>
         <w:t xml:space="preserve"> 1</w:t>
       </w:r>
+      <w:bookmarkEnd w:id="6"/>
     </w:p>
     <w:p>
       <w:r>
@@ -489,9 +1403,11 @@
       <w:pPr>
         <w:pStyle w:val="Heading2"/>
       </w:pPr>
+      <w:bookmarkStart w:id="7" w:name="_Toc500163584"/>
       <w:r>
         <w:t>Week 2</w:t>
       </w:r>
+      <w:bookmarkEnd w:id="7"/>
     </w:p>
     <w:p>
       <w:r>
@@ -502,9 +1418,11 @@
       <w:pPr>
         <w:pStyle w:val="Heading2"/>
       </w:pPr>
+      <w:bookmarkStart w:id="8" w:name="_Toc500163585"/>
       <w:r>
         <w:t>Week 3</w:t>
       </w:r>
+      <w:bookmarkEnd w:id="8"/>
     </w:p>
     <w:p>
       <w:r>
@@ -515,9 +1433,11 @@
       <w:pPr>
         <w:pStyle w:val="Heading2"/>
       </w:pPr>
+      <w:bookmarkStart w:id="9" w:name="_Toc500163586"/>
       <w:r>
         <w:t>Week 4</w:t>
       </w:r>
+      <w:bookmarkEnd w:id="9"/>
     </w:p>
     <w:p>
       <w:r>
@@ -531,9 +1451,11 @@
       <w:pPr>
         <w:pStyle w:val="Heading3"/>
       </w:pPr>
+      <w:bookmarkStart w:id="10" w:name="_Toc500163587"/>
       <w:r>
         <w:t>Graphical</w:t>
       </w:r>
+      <w:bookmarkEnd w:id="10"/>
     </w:p>
     <w:p>
       <w:pPr>
@@ -563,9 +1485,11 @@
       <w:pPr>
         <w:pStyle w:val="Heading3"/>
       </w:pPr>
+      <w:bookmarkStart w:id="11" w:name="_Toc500163588"/>
       <w:r>
         <w:t>Technical</w:t>
       </w:r>
+      <w:bookmarkEnd w:id="11"/>
     </w:p>
     <w:p>
       <w:pPr>
@@ -586,11 +1510,48 @@
       <w:pPr>
         <w:pStyle w:val="Heading2"/>
       </w:pPr>
+      <w:bookmarkStart w:id="12" w:name="_Toc500163589"/>
       <w:r>
         <w:t>Week 5</w:t>
       </w:r>
-    </w:p>
-    <w:p/>
+      <w:bookmarkEnd w:id="12"/>
+    </w:p>
+    <w:p>
+      <w:r>
+        <w:br w:type="page"/>
+      </w:r>
+    </w:p>
+    <w:p>
+      <w:pPr>
+        <w:pStyle w:val="Heading1"/>
+      </w:pPr>
+      <w:r>
+        <w:t>Roles (agile)</w:t>
+      </w:r>
+    </w:p>
+    <w:p>
+      <w:r>
+        <w:t xml:space="preserve">Product Owner -&gt; </w:t>
+      </w:r>
+      <w:r>
+        <w:t>Scrum Master</w:t>
+      </w:r>
+      <w:r>
+        <w:t xml:space="preserve"> -&gt; Developer: Dave Buitenhuis</w:t>
+      </w:r>
+    </w:p>
+    <w:p>
+      <w:r>
+        <w:t>Tech Lead -&gt; Developer: Rene van Spronsen</w:t>
+      </w:r>
+    </w:p>
+    <w:p>
+      <w:r>
+        <w:t>Developer: Rick Standaert</w:t>
+      </w:r>
+      <w:bookmarkStart w:id="13" w:name="_GoBack"/>
+      <w:bookmarkEnd w:id="13"/>
+    </w:p>
     <w:sectPr>
       <w:pgSz w:w="11900" w:h="16840"/>
       <w:pgMar w:top="1440" w:right="1440" w:bottom="1440" w:left="1440" w:header="708" w:footer="708" w:gutter="0"/>
@@ -2493,7 +3454,6 @@
     <w:next w:val="Normal"/>
     <w:autoRedefine/>
     <w:uiPriority w:val="39"/>
-    <w:semiHidden/>
     <w:unhideWhenUsed/>
     <w:rsid w:val="00DB32C0"/>
     <w:pPr>
@@ -2511,7 +3471,6 @@
     <w:next w:val="Normal"/>
     <w:autoRedefine/>
     <w:uiPriority w:val="39"/>
-    <w:semiHidden/>
     <w:unhideWhenUsed/>
     <w:rsid w:val="00DB32C0"/>
     <w:pPr>
@@ -2530,7 +3489,6 @@
     <w:next w:val="Normal"/>
     <w:autoRedefine/>
     <w:uiPriority w:val="39"/>
-    <w:semiHidden/>
     <w:unhideWhenUsed/>
     <w:rsid w:val="00DB32C0"/>
     <w:pPr>
@@ -2625,6 +3583,17 @@
       <w:spacing w:before="0" w:after="0"/>
       <w:ind w:left="1600"/>
     </w:pPr>
+  </w:style>
+  <w:style w:type="character" w:styleId="Hyperlink">
+    <w:name w:val="Hyperlink"/>
+    <w:basedOn w:val="DefaultParagraphFont"/>
+    <w:uiPriority w:val="99"/>
+    <w:unhideWhenUsed/>
+    <w:rsid w:val="001D4863"/>
+    <w:rPr>
+      <w:color w:val="0563C1" w:themeColor="hyperlink"/>
+      <w:u w:val="single"/>
+    </w:rPr>
   </w:style>
 </w:styles>
 </file>
@@ -2895,7 +3864,7 @@
 </file>
 
 <file path=customXml/itemProps1.xml><?xml version="1.0" encoding="utf-8"?>
-<ds:datastoreItem xmlns:ds="http://schemas.openxmlformats.org/officeDocument/2006/customXml" ds:itemID="{B60C39B3-0BD6-EA48-A683-5858A13B6DF0}">
+<ds:datastoreItem xmlns:ds="http://schemas.openxmlformats.org/officeDocument/2006/customXml" ds:itemID="{7ADBE6C9-A8F7-1C4D-8597-9793DE354EE4}">
   <ds:schemaRefs>
     <ds:schemaRef ds:uri="http://schemas.openxmlformats.org/officeDocument/2006/bibliography"/>
   </ds:schemaRefs>

</xml_diff>